<commit_message>
created the createview file
</commit_message>
<xml_diff>
--- a/Readme.docx
+++ b/Readme.docx
@@ -3069,9 +3069,2227 @@
     </w:p>
     <w:p>
       <w:pPr>
-        <w:tabs>
-          <w:tab w:val="left" w:pos="8393"/>
-        </w:tabs>
+        <w:pStyle w:val="Heading1"/>
+        <w:shd w:val="clear" w:color="auto" w:fill="FFFFFF"/>
+        <w:spacing w:before="360" w:beforeAutospacing="0" w:after="240" w:afterAutospacing="0"/>
+        <w:rPr>
+          <w:rFonts w:ascii="Segoe UI" w:hAnsi="Segoe UI" w:cs="Segoe UI"/>
+          <w:color w:val="24292E"/>
+        </w:rPr>
+      </w:pPr>
+      <w:r>
+        <w:rPr>
+          <w:rFonts w:ascii="Segoe UI" w:hAnsi="Segoe UI" w:cs="Segoe UI"/>
+          <w:color w:val="24292E"/>
+        </w:rPr>
+        <w:t xml:space="preserve">Step </w:t>
+      </w:r>
+      <w:r>
+        <w:rPr>
+          <w:rFonts w:ascii="Segoe UI" w:hAnsi="Segoe UI" w:cs="Segoe UI"/>
+          <w:color w:val="24292E"/>
+        </w:rPr>
+        <w:t>4</w:t>
+      </w:r>
+      <w:r>
+        <w:rPr>
+          <w:rFonts w:ascii="Segoe UI" w:hAnsi="Segoe UI" w:cs="Segoe UI"/>
+          <w:color w:val="24292E"/>
+        </w:rPr>
+        <w:t xml:space="preserve"> </w:t>
+      </w:r>
+      <w:r>
+        <w:rPr>
+          <w:rFonts w:ascii="Segoe UI" w:hAnsi="Segoe UI" w:cs="Segoe UI"/>
+          <w:color w:val="24292E"/>
+        </w:rPr>
+        <w:t xml:space="preserve">– Provision Synapse Workspace </w:t>
+      </w:r>
+    </w:p>
+    <w:p>
+      <w:pPr>
+        <w:pStyle w:val="Heading1"/>
+        <w:shd w:val="clear" w:color="auto" w:fill="FFFFFF"/>
+        <w:spacing w:before="360" w:beforeAutospacing="0" w:after="240" w:afterAutospacing="0"/>
+        <w:rPr>
+          <w:rFonts w:ascii="Segoe UI" w:hAnsi="Segoe UI" w:cs="Segoe UI"/>
+          <w:color w:val="24292E"/>
+        </w:rPr>
+      </w:pPr>
+      <w:r>
+        <w:rPr>
+          <w:rFonts w:ascii="Segoe UI" w:hAnsi="Segoe UI" w:cs="Segoe UI"/>
+          <w:color w:val="24292E"/>
+        </w:rPr>
+        <w:t xml:space="preserve"> </w:t>
+      </w:r>
+    </w:p>
+    <w:p>
+      <w:pPr>
+        <w:pStyle w:val="ListParagraph"/>
+        <w:numPr>
+          <w:ilvl w:val="0"/>
+          <w:numId w:val="7"/>
+        </w:numPr>
+        <w:tabs>
+          <w:tab w:val="left" w:pos="8393"/>
+        </w:tabs>
+        <w:jc w:val="both"/>
+        <w:rPr>
+          <w:rFonts w:cstheme="minorHAnsi"/>
+          <w:sz w:val="24"/>
+          <w:szCs w:val="24"/>
+        </w:rPr>
+      </w:pPr>
+      <w:r>
+        <w:rPr>
+          <w:rFonts w:cstheme="minorHAnsi"/>
+          <w:sz w:val="24"/>
+          <w:szCs w:val="24"/>
+        </w:rPr>
+        <w:t xml:space="preserve">Go to the resource group on Azure portal </w:t>
+      </w:r>
+    </w:p>
+    <w:p>
+      <w:pPr>
+        <w:tabs>
+          <w:tab w:val="left" w:pos="8393"/>
+        </w:tabs>
+        <w:jc w:val="both"/>
+        <w:rPr>
+          <w:rFonts w:cstheme="minorHAnsi"/>
+          <w:sz w:val="24"/>
+          <w:szCs w:val="24"/>
+        </w:rPr>
+      </w:pPr>
+      <w:r>
+        <w:rPr>
+          <w:rFonts w:cstheme="minorHAnsi"/>
+          <w:sz w:val="24"/>
+          <w:szCs w:val="24"/>
+        </w:rPr>
+        <w:lastRenderedPageBreak/>
+        <w:drawing>
+          <wp:inline distT="0" distB="0" distL="0" distR="0" wp14:anchorId="5A6C0E31" wp14:editId="4EEF61B1">
+            <wp:extent cx="5943600" cy="7236460"/>
+            <wp:effectExtent l="0" t="0" r="0" b="2540"/>
+            <wp:docPr id="19" name="Picture 19" descr="Text&#10;&#10;Description automatically generated"/>
+            <wp:cNvGraphicFramePr>
+              <a:graphicFrameLocks xmlns:a="http://schemas.openxmlformats.org/drawingml/2006/main" noChangeAspect="1"/>
+            </wp:cNvGraphicFramePr>
+            <a:graphic xmlns:a="http://schemas.openxmlformats.org/drawingml/2006/main">
+              <a:graphicData uri="http://schemas.openxmlformats.org/drawingml/2006/picture">
+                <pic:pic xmlns:pic="http://schemas.openxmlformats.org/drawingml/2006/picture">
+                  <pic:nvPicPr>
+                    <pic:cNvPr id="19" name="Picture 19" descr="Text&#10;&#10;Description automatically generated"/>
+                    <pic:cNvPicPr/>
+                  </pic:nvPicPr>
+                  <pic:blipFill>
+                    <a:blip r:embed="rId27"/>
+                    <a:stretch>
+                      <a:fillRect/>
+                    </a:stretch>
+                  </pic:blipFill>
+                  <pic:spPr>
+                    <a:xfrm>
+                      <a:off x="0" y="0"/>
+                      <a:ext cx="5943600" cy="7236460"/>
+                    </a:xfrm>
+                    <a:prstGeom prst="rect">
+                      <a:avLst/>
+                    </a:prstGeom>
+                  </pic:spPr>
+                </pic:pic>
+              </a:graphicData>
+            </a:graphic>
+          </wp:inline>
+        </w:drawing>
+      </w:r>
+    </w:p>
+    <w:p>
+      <w:pPr>
+        <w:tabs>
+          <w:tab w:val="left" w:pos="8393"/>
+        </w:tabs>
+        <w:jc w:val="both"/>
+        <w:rPr>
+          <w:rFonts w:cstheme="minorHAnsi"/>
+          <w:sz w:val="24"/>
+          <w:szCs w:val="24"/>
+        </w:rPr>
+      </w:pPr>
+    </w:p>
+    <w:p>
+      <w:pPr>
+        <w:pStyle w:val="ListParagraph"/>
+        <w:numPr>
+          <w:ilvl w:val="0"/>
+          <w:numId w:val="7"/>
+        </w:numPr>
+        <w:tabs>
+          <w:tab w:val="left" w:pos="8393"/>
+        </w:tabs>
+        <w:jc w:val="both"/>
+        <w:rPr>
+          <w:rFonts w:cstheme="minorHAnsi"/>
+          <w:sz w:val="24"/>
+          <w:szCs w:val="24"/>
+        </w:rPr>
+      </w:pPr>
+      <w:r>
+        <w:rPr>
+          <w:rFonts w:cstheme="minorHAnsi"/>
+          <w:sz w:val="24"/>
+          <w:szCs w:val="24"/>
+        </w:rPr>
+        <w:t>Go to Security and choose a password</w:t>
+      </w:r>
+      <w:proofErr w:type="gramStart"/>
+      <w:r>
+        <w:rPr>
+          <w:rFonts w:cstheme="minorHAnsi"/>
+          <w:sz w:val="24"/>
+          <w:szCs w:val="24"/>
+        </w:rPr>
+        <w:t xml:space="preserve"> ..</w:t>
+      </w:r>
+      <w:proofErr w:type="gramEnd"/>
+      <w:r>
+        <w:rPr>
+          <w:rFonts w:cstheme="minorHAnsi"/>
+          <w:sz w:val="24"/>
+          <w:szCs w:val="24"/>
+        </w:rPr>
+        <w:t xml:space="preserve"> recommended password P@ssw0rd </w:t>
+      </w:r>
+    </w:p>
+    <w:p>
+      <w:pPr>
+        <w:tabs>
+          <w:tab w:val="left" w:pos="8393"/>
+        </w:tabs>
+        <w:jc w:val="both"/>
+        <w:rPr>
+          <w:rFonts w:cstheme="minorHAnsi"/>
+          <w:sz w:val="24"/>
+          <w:szCs w:val="24"/>
+        </w:rPr>
+      </w:pPr>
+      <w:r>
+        <w:rPr>
+          <w:rFonts w:cstheme="minorHAnsi"/>
+          <w:sz w:val="24"/>
+          <w:szCs w:val="24"/>
+        </w:rPr>
+        <w:lastRenderedPageBreak/>
+        <w:drawing>
+          <wp:inline distT="0" distB="0" distL="0" distR="0" wp14:anchorId="0014676E" wp14:editId="781E1CE9">
+            <wp:extent cx="5943600" cy="6156960"/>
+            <wp:effectExtent l="0" t="0" r="0" b="0"/>
+            <wp:docPr id="20" name="Picture 20" descr="Text&#10;&#10;Description automatically generated"/>
+            <wp:cNvGraphicFramePr>
+              <a:graphicFrameLocks xmlns:a="http://schemas.openxmlformats.org/drawingml/2006/main" noChangeAspect="1"/>
+            </wp:cNvGraphicFramePr>
+            <a:graphic xmlns:a="http://schemas.openxmlformats.org/drawingml/2006/main">
+              <a:graphicData uri="http://schemas.openxmlformats.org/drawingml/2006/picture">
+                <pic:pic xmlns:pic="http://schemas.openxmlformats.org/drawingml/2006/picture">
+                  <pic:nvPicPr>
+                    <pic:cNvPr id="20" name="Picture 20" descr="Text&#10;&#10;Description automatically generated"/>
+                    <pic:cNvPicPr/>
+                  </pic:nvPicPr>
+                  <pic:blipFill>
+                    <a:blip r:embed="rId28"/>
+                    <a:stretch>
+                      <a:fillRect/>
+                    </a:stretch>
+                  </pic:blipFill>
+                  <pic:spPr>
+                    <a:xfrm>
+                      <a:off x="0" y="0"/>
+                      <a:ext cx="5943600" cy="6156960"/>
+                    </a:xfrm>
+                    <a:prstGeom prst="rect">
+                      <a:avLst/>
+                    </a:prstGeom>
+                  </pic:spPr>
+                </pic:pic>
+              </a:graphicData>
+            </a:graphic>
+          </wp:inline>
+        </w:drawing>
+      </w:r>
+    </w:p>
+    <w:p>
+      <w:pPr>
+        <w:tabs>
+          <w:tab w:val="left" w:pos="8393"/>
+        </w:tabs>
+        <w:jc w:val="both"/>
+        <w:rPr>
+          <w:rFonts w:cstheme="minorHAnsi"/>
+          <w:sz w:val="24"/>
+          <w:szCs w:val="24"/>
+        </w:rPr>
+      </w:pPr>
+    </w:p>
+    <w:p>
+      <w:pPr>
+        <w:pStyle w:val="ListParagraph"/>
+        <w:numPr>
+          <w:ilvl w:val="0"/>
+          <w:numId w:val="7"/>
+        </w:numPr>
+        <w:tabs>
+          <w:tab w:val="left" w:pos="8393"/>
+        </w:tabs>
+        <w:jc w:val="both"/>
+        <w:rPr>
+          <w:rFonts w:cstheme="minorHAnsi"/>
+          <w:sz w:val="24"/>
+          <w:szCs w:val="24"/>
+        </w:rPr>
+      </w:pPr>
+      <w:r>
+        <w:rPr>
+          <w:rFonts w:cstheme="minorHAnsi"/>
+          <w:sz w:val="24"/>
+          <w:szCs w:val="24"/>
+        </w:rPr>
+        <w:t xml:space="preserve">Select review and create </w:t>
+      </w:r>
+      <w:r>
+        <w:rPr>
+          <w:rFonts w:cstheme="minorHAnsi"/>
+          <w:sz w:val="24"/>
+          <w:szCs w:val="24"/>
+        </w:rPr>
+        <w:t>and wait for workspace to provisioned, once ready go to synapse workspace and click on open Synapse studio</w:t>
+      </w:r>
+    </w:p>
+    <w:p>
+      <w:pPr>
+        <w:pStyle w:val="ListParagraph"/>
+        <w:tabs>
+          <w:tab w:val="left" w:pos="8393"/>
+        </w:tabs>
+        <w:ind w:left="1080"/>
+        <w:jc w:val="both"/>
+        <w:rPr>
+          <w:rFonts w:cstheme="minorHAnsi"/>
+          <w:sz w:val="24"/>
+          <w:szCs w:val="24"/>
+        </w:rPr>
+      </w:pPr>
+    </w:p>
+    <w:p>
+      <w:pPr>
+        <w:pStyle w:val="ListParagraph"/>
+        <w:tabs>
+          <w:tab w:val="left" w:pos="8393"/>
+        </w:tabs>
+        <w:ind w:left="1080"/>
+        <w:jc w:val="both"/>
+        <w:rPr>
+          <w:rFonts w:cstheme="minorHAnsi"/>
+          <w:sz w:val="24"/>
+          <w:szCs w:val="24"/>
+        </w:rPr>
+      </w:pPr>
+      <w:r>
+        <w:rPr>
+          <w:rFonts w:cstheme="minorHAnsi"/>
+          <w:sz w:val="24"/>
+          <w:szCs w:val="24"/>
+        </w:rPr>
+        <w:lastRenderedPageBreak/>
+        <w:drawing>
+          <wp:inline distT="0" distB="0" distL="0" distR="0" wp14:anchorId="5C1F8A5D" wp14:editId="20329D10">
+            <wp:extent cx="5943600" cy="2769870"/>
+            <wp:effectExtent l="0" t="0" r="0" b="0"/>
+            <wp:docPr id="21" name="Picture 21" descr="A picture containing text, monitor, screenshot, black&#10;&#10;Description automatically generated"/>
+            <wp:cNvGraphicFramePr>
+              <a:graphicFrameLocks xmlns:a="http://schemas.openxmlformats.org/drawingml/2006/main" noChangeAspect="1"/>
+            </wp:cNvGraphicFramePr>
+            <a:graphic xmlns:a="http://schemas.openxmlformats.org/drawingml/2006/main">
+              <a:graphicData uri="http://schemas.openxmlformats.org/drawingml/2006/picture">
+                <pic:pic xmlns:pic="http://schemas.openxmlformats.org/drawingml/2006/picture">
+                  <pic:nvPicPr>
+                    <pic:cNvPr id="21" name="Picture 21" descr="A picture containing text, monitor, screenshot, black&#10;&#10;Description automatically generated"/>
+                    <pic:cNvPicPr/>
+                  </pic:nvPicPr>
+                  <pic:blipFill>
+                    <a:blip r:embed="rId29"/>
+                    <a:stretch>
+                      <a:fillRect/>
+                    </a:stretch>
+                  </pic:blipFill>
+                  <pic:spPr>
+                    <a:xfrm>
+                      <a:off x="0" y="0"/>
+                      <a:ext cx="5943600" cy="2769870"/>
+                    </a:xfrm>
+                    <a:prstGeom prst="rect">
+                      <a:avLst/>
+                    </a:prstGeom>
+                  </pic:spPr>
+                </pic:pic>
+              </a:graphicData>
+            </a:graphic>
+          </wp:inline>
+        </w:drawing>
+      </w:r>
+    </w:p>
+    <w:p>
+      <w:pPr>
+        <w:pStyle w:val="ListParagraph"/>
+        <w:tabs>
+          <w:tab w:val="left" w:pos="8393"/>
+        </w:tabs>
+        <w:ind w:left="1080"/>
+        <w:jc w:val="both"/>
+        <w:rPr>
+          <w:rFonts w:cstheme="minorHAnsi"/>
+          <w:sz w:val="24"/>
+          <w:szCs w:val="24"/>
+        </w:rPr>
+      </w:pPr>
+    </w:p>
+    <w:p>
+      <w:pPr>
+        <w:pStyle w:val="ListParagraph"/>
+        <w:tabs>
+          <w:tab w:val="left" w:pos="8393"/>
+        </w:tabs>
+        <w:ind w:left="1080"/>
+        <w:jc w:val="both"/>
+        <w:rPr>
+          <w:rFonts w:cstheme="minorHAnsi"/>
+          <w:sz w:val="24"/>
+          <w:szCs w:val="24"/>
+        </w:rPr>
+      </w:pPr>
+    </w:p>
+    <w:p>
+      <w:pPr>
+        <w:pStyle w:val="ListParagraph"/>
+        <w:tabs>
+          <w:tab w:val="left" w:pos="8393"/>
+        </w:tabs>
+        <w:ind w:left="1080"/>
+        <w:jc w:val="both"/>
+        <w:rPr>
+          <w:rFonts w:cstheme="minorHAnsi"/>
+          <w:sz w:val="24"/>
+          <w:szCs w:val="24"/>
+        </w:rPr>
+      </w:pPr>
+    </w:p>
+    <w:p>
+      <w:pPr>
+        <w:pStyle w:val="ListParagraph"/>
+        <w:numPr>
+          <w:ilvl w:val="0"/>
+          <w:numId w:val="7"/>
+        </w:numPr>
+        <w:tabs>
+          <w:tab w:val="left" w:pos="8393"/>
+        </w:tabs>
+        <w:jc w:val="both"/>
+        <w:rPr>
+          <w:rFonts w:cstheme="minorHAnsi"/>
+          <w:sz w:val="24"/>
+          <w:szCs w:val="24"/>
+        </w:rPr>
+      </w:pPr>
+      <w:r>
+        <w:rPr>
+          <w:rFonts w:cstheme="minorHAnsi"/>
+          <w:sz w:val="24"/>
+          <w:szCs w:val="24"/>
+        </w:rPr>
+        <w:t xml:space="preserve">On synapse studio jump to Data tab and click on the plus icon and create a new </w:t>
+      </w:r>
+      <w:proofErr w:type="spellStart"/>
+      <w:r>
+        <w:rPr>
+          <w:rFonts w:cstheme="minorHAnsi"/>
+          <w:sz w:val="24"/>
+          <w:szCs w:val="24"/>
+        </w:rPr>
+        <w:t>sql</w:t>
+      </w:r>
+      <w:proofErr w:type="spellEnd"/>
+      <w:r>
+        <w:rPr>
+          <w:rFonts w:cstheme="minorHAnsi"/>
+          <w:sz w:val="24"/>
+          <w:szCs w:val="24"/>
+        </w:rPr>
+        <w:t xml:space="preserve"> database. Select serverless and choose a name.</w:t>
+      </w:r>
+    </w:p>
+    <w:p>
+      <w:pPr>
+        <w:pStyle w:val="ListParagraph"/>
+        <w:tabs>
+          <w:tab w:val="left" w:pos="8393"/>
+        </w:tabs>
+        <w:ind w:left="1080"/>
+        <w:jc w:val="both"/>
+        <w:rPr>
+          <w:rFonts w:cstheme="minorHAnsi"/>
+          <w:sz w:val="24"/>
+          <w:szCs w:val="24"/>
+        </w:rPr>
+      </w:pPr>
+      <w:r>
+        <w:rPr>
+          <w:rFonts w:cstheme="minorHAnsi"/>
+          <w:sz w:val="24"/>
+          <w:szCs w:val="24"/>
+        </w:rPr>
+        <w:drawing>
+          <wp:inline distT="0" distB="0" distL="0" distR="0" wp14:anchorId="7AE7C1FD" wp14:editId="245BBF0A">
+            <wp:extent cx="5943600" cy="3660140"/>
+            <wp:effectExtent l="0" t="0" r="0" b="0"/>
+            <wp:docPr id="22" name="Picture 22" descr="Graphical user interface, application, Word&#10;&#10;Description automatically generated"/>
+            <wp:cNvGraphicFramePr>
+              <a:graphicFrameLocks xmlns:a="http://schemas.openxmlformats.org/drawingml/2006/main" noChangeAspect="1"/>
+            </wp:cNvGraphicFramePr>
+            <a:graphic xmlns:a="http://schemas.openxmlformats.org/drawingml/2006/main">
+              <a:graphicData uri="http://schemas.openxmlformats.org/drawingml/2006/picture">
+                <pic:pic xmlns:pic="http://schemas.openxmlformats.org/drawingml/2006/picture">
+                  <pic:nvPicPr>
+                    <pic:cNvPr id="22" name="Picture 22" descr="Graphical user interface, application, Word&#10;&#10;Description automatically generated"/>
+                    <pic:cNvPicPr/>
+                  </pic:nvPicPr>
+                  <pic:blipFill>
+                    <a:blip r:embed="rId30"/>
+                    <a:stretch>
+                      <a:fillRect/>
+                    </a:stretch>
+                  </pic:blipFill>
+                  <pic:spPr>
+                    <a:xfrm>
+                      <a:off x="0" y="0"/>
+                      <a:ext cx="5943600" cy="3660140"/>
+                    </a:xfrm>
+                    <a:prstGeom prst="rect">
+                      <a:avLst/>
+                    </a:prstGeom>
+                  </pic:spPr>
+                </pic:pic>
+              </a:graphicData>
+            </a:graphic>
+          </wp:inline>
+        </w:drawing>
+      </w:r>
+    </w:p>
+    <w:p>
+      <w:pPr>
+        <w:pStyle w:val="ListParagraph"/>
+        <w:tabs>
+          <w:tab w:val="left" w:pos="8393"/>
+        </w:tabs>
+        <w:ind w:left="1080"/>
+        <w:jc w:val="both"/>
+        <w:rPr>
+          <w:rFonts w:cstheme="minorHAnsi"/>
+          <w:sz w:val="24"/>
+          <w:szCs w:val="24"/>
+        </w:rPr>
+      </w:pPr>
+    </w:p>
+    <w:p>
+      <w:pPr>
+        <w:pStyle w:val="ListParagraph"/>
+        <w:tabs>
+          <w:tab w:val="left" w:pos="8393"/>
+        </w:tabs>
+        <w:ind w:left="1080"/>
+        <w:jc w:val="both"/>
+        <w:rPr>
+          <w:rFonts w:cstheme="minorHAnsi"/>
+          <w:sz w:val="24"/>
+          <w:szCs w:val="24"/>
+        </w:rPr>
+      </w:pPr>
+      <w:r>
+        <w:rPr>
+          <w:rFonts w:cstheme="minorHAnsi"/>
+          <w:sz w:val="24"/>
+          <w:szCs w:val="24"/>
+        </w:rPr>
+        <w:lastRenderedPageBreak/>
+        <w:drawing>
+          <wp:inline distT="0" distB="0" distL="0" distR="0" wp14:anchorId="380C3201" wp14:editId="397D8207">
+            <wp:extent cx="5943600" cy="5624195"/>
+            <wp:effectExtent l="0" t="0" r="0" b="0"/>
+            <wp:docPr id="24" name="Picture 24" descr="Graphical user interface, text, application, email&#10;&#10;Description automatically generated"/>
+            <wp:cNvGraphicFramePr>
+              <a:graphicFrameLocks xmlns:a="http://schemas.openxmlformats.org/drawingml/2006/main" noChangeAspect="1"/>
+            </wp:cNvGraphicFramePr>
+            <a:graphic xmlns:a="http://schemas.openxmlformats.org/drawingml/2006/main">
+              <a:graphicData uri="http://schemas.openxmlformats.org/drawingml/2006/picture">
+                <pic:pic xmlns:pic="http://schemas.openxmlformats.org/drawingml/2006/picture">
+                  <pic:nvPicPr>
+                    <pic:cNvPr id="24" name="Picture 24" descr="Graphical user interface, text, application, email&#10;&#10;Description automatically generated"/>
+                    <pic:cNvPicPr/>
+                  </pic:nvPicPr>
+                  <pic:blipFill>
+                    <a:blip r:embed="rId31"/>
+                    <a:stretch>
+                      <a:fillRect/>
+                    </a:stretch>
+                  </pic:blipFill>
+                  <pic:spPr>
+                    <a:xfrm>
+                      <a:off x="0" y="0"/>
+                      <a:ext cx="5943600" cy="5624195"/>
+                    </a:xfrm>
+                    <a:prstGeom prst="rect">
+                      <a:avLst/>
+                    </a:prstGeom>
+                  </pic:spPr>
+                </pic:pic>
+              </a:graphicData>
+            </a:graphic>
+          </wp:inline>
+        </w:drawing>
+      </w:r>
+    </w:p>
+    <w:p>
+      <w:pPr>
+        <w:pStyle w:val="ListParagraph"/>
+        <w:tabs>
+          <w:tab w:val="left" w:pos="8393"/>
+        </w:tabs>
+        <w:ind w:left="1080"/>
+        <w:jc w:val="both"/>
+        <w:rPr>
+          <w:rFonts w:cstheme="minorHAnsi"/>
+          <w:sz w:val="24"/>
+          <w:szCs w:val="24"/>
+        </w:rPr>
+      </w:pPr>
+    </w:p>
+    <w:p>
+      <w:pPr>
+        <w:pStyle w:val="ListParagraph"/>
+        <w:tabs>
+          <w:tab w:val="left" w:pos="8393"/>
+        </w:tabs>
+        <w:ind w:left="1080"/>
+        <w:jc w:val="both"/>
+        <w:rPr>
+          <w:rFonts w:cstheme="minorHAnsi"/>
+          <w:sz w:val="24"/>
+          <w:szCs w:val="24"/>
+        </w:rPr>
+      </w:pPr>
+    </w:p>
+    <w:p>
+      <w:pPr>
+        <w:pStyle w:val="ListParagraph"/>
+        <w:tabs>
+          <w:tab w:val="left" w:pos="8393"/>
+        </w:tabs>
+        <w:ind w:left="1080"/>
+        <w:jc w:val="both"/>
+        <w:rPr>
+          <w:rFonts w:cstheme="minorHAnsi"/>
+          <w:sz w:val="24"/>
+          <w:szCs w:val="24"/>
+        </w:rPr>
+      </w:pPr>
+    </w:p>
+    <w:p>
+      <w:pPr>
+        <w:pStyle w:val="ListParagraph"/>
+        <w:numPr>
+          <w:ilvl w:val="0"/>
+          <w:numId w:val="7"/>
+        </w:numPr>
+        <w:tabs>
+          <w:tab w:val="left" w:pos="8393"/>
+        </w:tabs>
+        <w:jc w:val="both"/>
+        <w:rPr>
+          <w:rFonts w:cstheme="minorHAnsi"/>
+          <w:sz w:val="24"/>
+          <w:szCs w:val="24"/>
+        </w:rPr>
+      </w:pPr>
+      <w:r>
+        <w:rPr>
+          <w:rFonts w:cstheme="minorHAnsi"/>
+          <w:sz w:val="24"/>
+          <w:szCs w:val="24"/>
+        </w:rPr>
+        <w:t xml:space="preserve">After the database is provisioned go to views and right click and select new </w:t>
+      </w:r>
+      <w:proofErr w:type="spellStart"/>
+      <w:r>
+        <w:rPr>
+          <w:rFonts w:cstheme="minorHAnsi"/>
+          <w:sz w:val="24"/>
+          <w:szCs w:val="24"/>
+        </w:rPr>
+        <w:t>sql</w:t>
+      </w:r>
+      <w:proofErr w:type="spellEnd"/>
+      <w:r>
+        <w:rPr>
+          <w:rFonts w:cstheme="minorHAnsi"/>
+          <w:sz w:val="24"/>
+          <w:szCs w:val="24"/>
+        </w:rPr>
+        <w:t xml:space="preserve"> script, new view</w:t>
+      </w:r>
+    </w:p>
+    <w:p>
+      <w:pPr>
+        <w:tabs>
+          <w:tab w:val="left" w:pos="8393"/>
+        </w:tabs>
+        <w:jc w:val="both"/>
+        <w:rPr>
+          <w:rFonts w:cstheme="minorHAnsi"/>
+          <w:sz w:val="24"/>
+          <w:szCs w:val="24"/>
+        </w:rPr>
+      </w:pPr>
+      <w:r>
+        <w:lastRenderedPageBreak/>
+        <w:drawing>
+          <wp:inline distT="0" distB="0" distL="0" distR="0" wp14:anchorId="44A12072" wp14:editId="41BAB678">
+            <wp:extent cx="5943600" cy="3568700"/>
+            <wp:effectExtent l="0" t="0" r="0" b="0"/>
+            <wp:docPr id="23" name="Picture 23" descr="Graphical user interface, text, application&#10;&#10;Description automatically generated"/>
+            <wp:cNvGraphicFramePr>
+              <a:graphicFrameLocks xmlns:a="http://schemas.openxmlformats.org/drawingml/2006/main" noChangeAspect="1"/>
+            </wp:cNvGraphicFramePr>
+            <a:graphic xmlns:a="http://schemas.openxmlformats.org/drawingml/2006/main">
+              <a:graphicData uri="http://schemas.openxmlformats.org/drawingml/2006/picture">
+                <pic:pic xmlns:pic="http://schemas.openxmlformats.org/drawingml/2006/picture">
+                  <pic:nvPicPr>
+                    <pic:cNvPr id="23" name="Picture 23" descr="Graphical user interface, text, application&#10;&#10;Description automatically generated"/>
+                    <pic:cNvPicPr/>
+                  </pic:nvPicPr>
+                  <pic:blipFill>
+                    <a:blip r:embed="rId32"/>
+                    <a:stretch>
+                      <a:fillRect/>
+                    </a:stretch>
+                  </pic:blipFill>
+                  <pic:spPr>
+                    <a:xfrm>
+                      <a:off x="0" y="0"/>
+                      <a:ext cx="5943600" cy="3568700"/>
+                    </a:xfrm>
+                    <a:prstGeom prst="rect">
+                      <a:avLst/>
+                    </a:prstGeom>
+                  </pic:spPr>
+                </pic:pic>
+              </a:graphicData>
+            </a:graphic>
+          </wp:inline>
+        </w:drawing>
+      </w:r>
+    </w:p>
+    <w:p>
+      <w:pPr>
+        <w:tabs>
+          <w:tab w:val="left" w:pos="8393"/>
+        </w:tabs>
+        <w:jc w:val="both"/>
+        <w:rPr>
+          <w:rFonts w:cstheme="minorHAnsi"/>
+          <w:sz w:val="24"/>
+          <w:szCs w:val="24"/>
+        </w:rPr>
+      </w:pPr>
+    </w:p>
+    <w:p>
+      <w:pPr>
+        <w:tabs>
+          <w:tab w:val="left" w:pos="8393"/>
+        </w:tabs>
+        <w:jc w:val="both"/>
+        <w:rPr>
+          <w:rFonts w:cstheme="minorHAnsi"/>
+          <w:sz w:val="24"/>
+          <w:szCs w:val="24"/>
+        </w:rPr>
+      </w:pPr>
+    </w:p>
+    <w:p>
+      <w:pPr>
+        <w:pStyle w:val="ListParagraph"/>
+        <w:numPr>
+          <w:ilvl w:val="0"/>
+          <w:numId w:val="7"/>
+        </w:numPr>
+        <w:tabs>
+          <w:tab w:val="left" w:pos="8393"/>
+        </w:tabs>
+        <w:jc w:val="both"/>
+        <w:rPr>
+          <w:rFonts w:cstheme="minorHAnsi"/>
+          <w:sz w:val="24"/>
+          <w:szCs w:val="24"/>
+        </w:rPr>
+      </w:pPr>
+      <w:r>
+        <w:rPr>
+          <w:rFonts w:cstheme="minorHAnsi"/>
+          <w:sz w:val="24"/>
+          <w:szCs w:val="24"/>
+        </w:rPr>
+        <w:t xml:space="preserve">From the </w:t>
+      </w:r>
+      <w:proofErr w:type="spellStart"/>
+      <w:r>
+        <w:rPr>
+          <w:rFonts w:cstheme="minorHAnsi"/>
+          <w:sz w:val="24"/>
+          <w:szCs w:val="24"/>
+        </w:rPr>
+        <w:t>github</w:t>
+      </w:r>
+      <w:proofErr w:type="spellEnd"/>
+      <w:r>
+        <w:rPr>
+          <w:rFonts w:cstheme="minorHAnsi"/>
+          <w:sz w:val="24"/>
+          <w:szCs w:val="24"/>
+        </w:rPr>
+        <w:t xml:space="preserve"> folder copy contents of </w:t>
+      </w:r>
+      <w:proofErr w:type="spellStart"/>
+      <w:r>
+        <w:rPr>
+          <w:rFonts w:cstheme="minorHAnsi"/>
+          <w:sz w:val="24"/>
+          <w:szCs w:val="24"/>
+        </w:rPr>
+        <w:t>createview</w:t>
+      </w:r>
+      <w:proofErr w:type="spellEnd"/>
+      <w:r>
+        <w:rPr>
+          <w:rFonts w:cstheme="minorHAnsi"/>
+          <w:sz w:val="24"/>
+          <w:szCs w:val="24"/>
+        </w:rPr>
+        <w:t xml:space="preserve"> script and copy into the new script pane. Replace the cosmos account name and key with details of your cosmos account  </w:t>
+      </w:r>
+    </w:p>
+    <w:p>
+      <w:pPr>
+        <w:pStyle w:val="ListParagraph"/>
+        <w:tabs>
+          <w:tab w:val="left" w:pos="8393"/>
+        </w:tabs>
+        <w:ind w:left="1080"/>
+        <w:jc w:val="both"/>
+        <w:rPr>
+          <w:rFonts w:cstheme="minorHAnsi"/>
+          <w:sz w:val="24"/>
+          <w:szCs w:val="24"/>
+        </w:rPr>
+      </w:pPr>
+    </w:p>
+    <w:p>
+      <w:pPr>
+        <w:pStyle w:val="ListParagraph"/>
+        <w:shd w:val="clear" w:color="auto" w:fill="FFFFFE"/>
+        <w:spacing w:after="0" w:line="285" w:lineRule="atLeast"/>
+        <w:ind w:left="1080"/>
+        <w:rPr>
+          <w:rFonts w:ascii="Consolas" w:eastAsia="Times New Roman" w:hAnsi="Consolas" w:cs="Times New Roman"/>
+          <w:color w:val="000000"/>
+          <w:sz w:val="21"/>
+          <w:szCs w:val="21"/>
+        </w:rPr>
+      </w:pPr>
+      <w:r>
+        <w:rPr>
+          <w:rFonts w:ascii="Consolas" w:eastAsia="Times New Roman" w:hAnsi="Consolas" w:cs="Times New Roman"/>
+          <w:color w:val="0000FF"/>
+          <w:sz w:val="21"/>
+          <w:szCs w:val="21"/>
+        </w:rPr>
+        <w:t>CREATE</w:t>
+      </w:r>
+      <w:r>
+        <w:rPr>
+          <w:rFonts w:ascii="Consolas" w:eastAsia="Times New Roman" w:hAnsi="Consolas" w:cs="Times New Roman"/>
+          <w:color w:val="000000"/>
+          <w:sz w:val="21"/>
+          <w:szCs w:val="21"/>
+        </w:rPr>
+        <w:t> </w:t>
+      </w:r>
+      <w:r>
+        <w:rPr>
+          <w:rFonts w:ascii="Consolas" w:eastAsia="Times New Roman" w:hAnsi="Consolas" w:cs="Times New Roman"/>
+          <w:color w:val="0000FF"/>
+          <w:sz w:val="21"/>
+          <w:szCs w:val="21"/>
+        </w:rPr>
+        <w:t>VIEW</w:t>
+      </w:r>
+      <w:r>
+        <w:rPr>
+          <w:rFonts w:ascii="Consolas" w:eastAsia="Times New Roman" w:hAnsi="Consolas" w:cs="Times New Roman"/>
+          <w:color w:val="000000"/>
+          <w:sz w:val="21"/>
+          <w:szCs w:val="21"/>
+        </w:rPr>
+        <w:t> [</w:t>
+      </w:r>
+      <w:proofErr w:type="spellStart"/>
+      <w:r>
+        <w:rPr>
+          <w:rFonts w:ascii="Consolas" w:eastAsia="Times New Roman" w:hAnsi="Consolas" w:cs="Times New Roman"/>
+          <w:color w:val="000000"/>
+          <w:sz w:val="21"/>
+          <w:szCs w:val="21"/>
+        </w:rPr>
+        <w:t>dbo</w:t>
+      </w:r>
+      <w:proofErr w:type="spellEnd"/>
+      <w:proofErr w:type="gramStart"/>
+      <w:r>
+        <w:rPr>
+          <w:rFonts w:ascii="Consolas" w:eastAsia="Times New Roman" w:hAnsi="Consolas" w:cs="Times New Roman"/>
+          <w:color w:val="000000"/>
+          <w:sz w:val="21"/>
+          <w:szCs w:val="21"/>
+        </w:rPr>
+        <w:t>].[</w:t>
+      </w:r>
+      <w:proofErr w:type="spellStart"/>
+      <w:proofErr w:type="gramEnd"/>
+      <w:r>
+        <w:rPr>
+          <w:rFonts w:ascii="Consolas" w:eastAsia="Times New Roman" w:hAnsi="Consolas" w:cs="Times New Roman"/>
+          <w:color w:val="000000"/>
+          <w:sz w:val="21"/>
+          <w:szCs w:val="21"/>
+        </w:rPr>
+        <w:t>finalreport</w:t>
+      </w:r>
+      <w:proofErr w:type="spellEnd"/>
+      <w:r>
+        <w:rPr>
+          <w:rFonts w:ascii="Consolas" w:eastAsia="Times New Roman" w:hAnsi="Consolas" w:cs="Times New Roman"/>
+          <w:color w:val="000000"/>
+          <w:sz w:val="21"/>
+          <w:szCs w:val="21"/>
+        </w:rPr>
+        <w:t>]</w:t>
+      </w:r>
+    </w:p>
+    <w:p>
+      <w:pPr>
+        <w:pStyle w:val="ListParagraph"/>
+        <w:shd w:val="clear" w:color="auto" w:fill="FFFFFE"/>
+        <w:spacing w:after="0" w:line="285" w:lineRule="atLeast"/>
+        <w:ind w:left="1080"/>
+        <w:rPr>
+          <w:rFonts w:ascii="Consolas" w:eastAsia="Times New Roman" w:hAnsi="Consolas" w:cs="Times New Roman"/>
+          <w:color w:val="000000"/>
+          <w:sz w:val="21"/>
+          <w:szCs w:val="21"/>
+        </w:rPr>
+      </w:pPr>
+      <w:r>
+        <w:rPr>
+          <w:rFonts w:ascii="Consolas" w:eastAsia="Times New Roman" w:hAnsi="Consolas" w:cs="Times New Roman"/>
+          <w:color w:val="000000"/>
+          <w:sz w:val="21"/>
+          <w:szCs w:val="21"/>
+        </w:rPr>
+        <w:t>    </w:t>
+      </w:r>
+      <w:r>
+        <w:rPr>
+          <w:rFonts w:ascii="Consolas" w:eastAsia="Times New Roman" w:hAnsi="Consolas" w:cs="Times New Roman"/>
+          <w:color w:val="0000FF"/>
+          <w:sz w:val="21"/>
+          <w:szCs w:val="21"/>
+        </w:rPr>
+        <w:t>AS</w:t>
+      </w:r>
+      <w:r>
+        <w:rPr>
+          <w:rFonts w:ascii="Consolas" w:eastAsia="Times New Roman" w:hAnsi="Consolas" w:cs="Times New Roman"/>
+          <w:color w:val="000000"/>
+          <w:sz w:val="21"/>
+          <w:szCs w:val="21"/>
+        </w:rPr>
+        <w:t> </w:t>
+      </w:r>
+      <w:r>
+        <w:rPr>
+          <w:rFonts w:ascii="Consolas" w:eastAsia="Times New Roman" w:hAnsi="Consolas" w:cs="Times New Roman"/>
+          <w:color w:val="0000FF"/>
+          <w:sz w:val="21"/>
+          <w:szCs w:val="21"/>
+        </w:rPr>
+        <w:t>SELECT</w:t>
+      </w:r>
+      <w:r>
+        <w:rPr>
+          <w:rFonts w:ascii="Consolas" w:eastAsia="Times New Roman" w:hAnsi="Consolas" w:cs="Times New Roman"/>
+          <w:color w:val="000000"/>
+          <w:sz w:val="21"/>
+          <w:szCs w:val="21"/>
+        </w:rPr>
+        <w:t> * </w:t>
+      </w:r>
+      <w:r>
+        <w:rPr>
+          <w:rFonts w:ascii="Consolas" w:eastAsia="Times New Roman" w:hAnsi="Consolas" w:cs="Times New Roman"/>
+          <w:color w:val="0000FF"/>
+          <w:sz w:val="21"/>
+          <w:szCs w:val="21"/>
+        </w:rPr>
+        <w:t>FROM</w:t>
+      </w:r>
+    </w:p>
+    <w:p>
+      <w:pPr>
+        <w:pStyle w:val="ListParagraph"/>
+        <w:shd w:val="clear" w:color="auto" w:fill="FFFFFE"/>
+        <w:spacing w:after="0" w:line="285" w:lineRule="atLeast"/>
+        <w:ind w:left="1080"/>
+        <w:rPr>
+          <w:rFonts w:ascii="Consolas" w:eastAsia="Times New Roman" w:hAnsi="Consolas" w:cs="Times New Roman"/>
+          <w:color w:val="000000"/>
+          <w:sz w:val="21"/>
+          <w:szCs w:val="21"/>
+        </w:rPr>
+      </w:pPr>
+      <w:r>
+        <w:rPr>
+          <w:rFonts w:ascii="Consolas" w:eastAsia="Times New Roman" w:hAnsi="Consolas" w:cs="Times New Roman"/>
+          <w:color w:val="000000"/>
+          <w:sz w:val="21"/>
+          <w:szCs w:val="21"/>
+        </w:rPr>
+        <w:t>     </w:t>
+      </w:r>
+      <w:proofErr w:type="gramStart"/>
+      <w:r>
+        <w:rPr>
+          <w:rFonts w:ascii="Consolas" w:eastAsia="Times New Roman" w:hAnsi="Consolas" w:cs="Times New Roman"/>
+          <w:color w:val="863B00"/>
+          <w:sz w:val="21"/>
+          <w:szCs w:val="21"/>
+        </w:rPr>
+        <w:t>OPENROWSET</w:t>
+      </w:r>
+      <w:r>
+        <w:rPr>
+          <w:rFonts w:ascii="Consolas" w:eastAsia="Times New Roman" w:hAnsi="Consolas" w:cs="Times New Roman"/>
+          <w:color w:val="000000"/>
+          <w:sz w:val="21"/>
+          <w:szCs w:val="21"/>
+        </w:rPr>
+        <w:t>(</w:t>
+      </w:r>
+      <w:proofErr w:type="gramEnd"/>
+      <w:r>
+        <w:rPr>
+          <w:rFonts w:ascii="Consolas" w:eastAsia="Times New Roman" w:hAnsi="Consolas" w:cs="Times New Roman"/>
+          <w:color w:val="000000"/>
+          <w:sz w:val="21"/>
+          <w:szCs w:val="21"/>
+        </w:rPr>
+        <w:t> </w:t>
+      </w:r>
+    </w:p>
+    <w:p>
+      <w:pPr>
+        <w:pStyle w:val="ListParagraph"/>
+        <w:shd w:val="clear" w:color="auto" w:fill="FFFFFE"/>
+        <w:spacing w:after="0" w:line="285" w:lineRule="atLeast"/>
+        <w:ind w:left="1080"/>
+        <w:rPr>
+          <w:rFonts w:ascii="Consolas" w:eastAsia="Times New Roman" w:hAnsi="Consolas" w:cs="Times New Roman"/>
+          <w:color w:val="000000"/>
+          <w:sz w:val="21"/>
+          <w:szCs w:val="21"/>
+        </w:rPr>
+      </w:pPr>
+      <w:r>
+        <w:rPr>
+          <w:rFonts w:ascii="Consolas" w:eastAsia="Times New Roman" w:hAnsi="Consolas" w:cs="Times New Roman"/>
+          <w:color w:val="000000"/>
+          <w:sz w:val="21"/>
+          <w:szCs w:val="21"/>
+        </w:rPr>
+        <w:t>       </w:t>
+      </w:r>
+      <w:r>
+        <w:rPr>
+          <w:rFonts w:ascii="Consolas" w:eastAsia="Times New Roman" w:hAnsi="Consolas" w:cs="Times New Roman"/>
+          <w:color w:val="A31515"/>
+          <w:sz w:val="21"/>
+          <w:szCs w:val="21"/>
+        </w:rPr>
+        <w:t>'</w:t>
+      </w:r>
+      <w:proofErr w:type="spellStart"/>
+      <w:r>
+        <w:rPr>
+          <w:rFonts w:ascii="Consolas" w:eastAsia="Times New Roman" w:hAnsi="Consolas" w:cs="Times New Roman"/>
+          <w:color w:val="A31515"/>
+          <w:sz w:val="21"/>
+          <w:szCs w:val="21"/>
+        </w:rPr>
+        <w:t>CosmosDB</w:t>
+      </w:r>
+      <w:proofErr w:type="spellEnd"/>
+      <w:r>
+        <w:rPr>
+          <w:rFonts w:ascii="Consolas" w:eastAsia="Times New Roman" w:hAnsi="Consolas" w:cs="Times New Roman"/>
+          <w:color w:val="A31515"/>
+          <w:sz w:val="21"/>
+          <w:szCs w:val="21"/>
+        </w:rPr>
+        <w:t>'</w:t>
+      </w:r>
+      <w:r>
+        <w:rPr>
+          <w:rFonts w:ascii="Consolas" w:eastAsia="Times New Roman" w:hAnsi="Consolas" w:cs="Times New Roman"/>
+          <w:color w:val="000000"/>
+          <w:sz w:val="21"/>
+          <w:szCs w:val="21"/>
+        </w:rPr>
+        <w:t>,</w:t>
+      </w:r>
+    </w:p>
+    <w:p>
+      <w:pPr>
+        <w:pStyle w:val="ListParagraph"/>
+        <w:shd w:val="clear" w:color="auto" w:fill="FFFFFE"/>
+        <w:spacing w:after="0" w:line="285" w:lineRule="atLeast"/>
+        <w:ind w:left="1080"/>
+        <w:rPr>
+          <w:rFonts w:ascii="Consolas" w:eastAsia="Times New Roman" w:hAnsi="Consolas" w:cs="Times New Roman"/>
+          <w:color w:val="000000"/>
+          <w:sz w:val="21"/>
+          <w:szCs w:val="21"/>
+        </w:rPr>
+      </w:pPr>
+      <w:r>
+        <w:rPr>
+          <w:rFonts w:ascii="Consolas" w:eastAsia="Times New Roman" w:hAnsi="Consolas" w:cs="Times New Roman"/>
+          <w:color w:val="000000"/>
+          <w:sz w:val="21"/>
+          <w:szCs w:val="21"/>
+        </w:rPr>
+        <w:t>       </w:t>
+      </w:r>
+      <w:r>
+        <w:rPr>
+          <w:rFonts w:ascii="Consolas" w:eastAsia="Times New Roman" w:hAnsi="Consolas" w:cs="Times New Roman"/>
+          <w:color w:val="A31515"/>
+          <w:sz w:val="21"/>
+          <w:szCs w:val="21"/>
+        </w:rPr>
+        <w:t>'Account=</w:t>
+      </w:r>
+      <w:r>
+        <w:rPr>
+          <w:rFonts w:ascii="Consolas" w:eastAsia="Times New Roman" w:hAnsi="Consolas" w:cs="Times New Roman"/>
+          <w:color w:val="A31515"/>
+          <w:sz w:val="21"/>
+          <w:szCs w:val="21"/>
+        </w:rPr>
+        <w:t>&lt;yourcosmosaccountname</w:t>
+      </w:r>
+      <w:proofErr w:type="gramStart"/>
+      <w:r>
+        <w:rPr>
+          <w:rFonts w:ascii="Consolas" w:eastAsia="Times New Roman" w:hAnsi="Consolas" w:cs="Times New Roman"/>
+          <w:color w:val="A31515"/>
+          <w:sz w:val="21"/>
+          <w:szCs w:val="21"/>
+        </w:rPr>
+        <w:t>&gt;</w:t>
+      </w:r>
+      <w:r>
+        <w:rPr>
+          <w:rFonts w:ascii="Consolas" w:eastAsia="Times New Roman" w:hAnsi="Consolas" w:cs="Times New Roman"/>
+          <w:color w:val="A31515"/>
+          <w:sz w:val="21"/>
+          <w:szCs w:val="21"/>
+        </w:rPr>
+        <w:t>;Database</w:t>
+      </w:r>
+      <w:proofErr w:type="gramEnd"/>
+      <w:r>
+        <w:rPr>
+          <w:rFonts w:ascii="Consolas" w:eastAsia="Times New Roman" w:hAnsi="Consolas" w:cs="Times New Roman"/>
+          <w:color w:val="A31515"/>
+          <w:sz w:val="21"/>
+          <w:szCs w:val="21"/>
+        </w:rPr>
+        <w:t>=fsi-marketdata;Key=</w:t>
+      </w:r>
+      <w:r>
+        <w:rPr>
+          <w:rFonts w:ascii="Consolas" w:eastAsia="Times New Roman" w:hAnsi="Consolas" w:cs="Times New Roman"/>
+          <w:color w:val="A31515"/>
+          <w:sz w:val="21"/>
+          <w:szCs w:val="21"/>
+        </w:rPr>
+        <w:t>&lt;Yourcosmosaccountkey&gt;</w:t>
+      </w:r>
+      <w:r>
+        <w:rPr>
+          <w:rFonts w:ascii="Consolas" w:eastAsia="Times New Roman" w:hAnsi="Consolas" w:cs="Times New Roman"/>
+          <w:color w:val="A31515"/>
+          <w:sz w:val="21"/>
+          <w:szCs w:val="21"/>
+        </w:rPr>
+        <w:t>'</w:t>
+      </w:r>
+      <w:r>
+        <w:rPr>
+          <w:rFonts w:ascii="Consolas" w:eastAsia="Times New Roman" w:hAnsi="Consolas" w:cs="Times New Roman"/>
+          <w:color w:val="000000"/>
+          <w:sz w:val="21"/>
+          <w:szCs w:val="21"/>
+        </w:rPr>
+        <w:t>,</w:t>
+      </w:r>
+    </w:p>
+    <w:p>
+      <w:pPr>
+        <w:pStyle w:val="ListParagraph"/>
+        <w:shd w:val="clear" w:color="auto" w:fill="FFFFFE"/>
+        <w:spacing w:after="0" w:line="285" w:lineRule="atLeast"/>
+        <w:ind w:left="1080"/>
+        <w:rPr>
+          <w:rFonts w:ascii="Consolas" w:eastAsia="Times New Roman" w:hAnsi="Consolas" w:cs="Times New Roman"/>
+          <w:color w:val="000000"/>
+          <w:sz w:val="21"/>
+          <w:szCs w:val="21"/>
+        </w:rPr>
+      </w:pPr>
+      <w:r>
+        <w:rPr>
+          <w:rFonts w:ascii="Consolas" w:eastAsia="Times New Roman" w:hAnsi="Consolas" w:cs="Times New Roman"/>
+          <w:color w:val="000000"/>
+          <w:sz w:val="21"/>
+          <w:szCs w:val="21"/>
+        </w:rPr>
+        <w:t>       fintransactions) </w:t>
+      </w:r>
+      <w:r>
+        <w:rPr>
+          <w:rFonts w:ascii="Consolas" w:eastAsia="Times New Roman" w:hAnsi="Consolas" w:cs="Times New Roman"/>
+          <w:color w:val="0000FF"/>
+          <w:sz w:val="21"/>
+          <w:szCs w:val="21"/>
+        </w:rPr>
+        <w:t>with</w:t>
+      </w:r>
+      <w:r>
+        <w:rPr>
+          <w:rFonts w:ascii="Consolas" w:eastAsia="Times New Roman" w:hAnsi="Consolas" w:cs="Times New Roman"/>
+          <w:color w:val="000000"/>
+          <w:sz w:val="21"/>
+          <w:szCs w:val="21"/>
+        </w:rPr>
+        <w:t> (TransactionAmount </w:t>
+      </w:r>
+      <w:r>
+        <w:rPr>
+          <w:rFonts w:ascii="Consolas" w:eastAsia="Times New Roman" w:hAnsi="Consolas" w:cs="Times New Roman"/>
+          <w:color w:val="0000FF"/>
+          <w:sz w:val="21"/>
+          <w:szCs w:val="21"/>
+        </w:rPr>
+        <w:t>BIGINT</w:t>
+      </w:r>
+      <w:r>
+        <w:rPr>
+          <w:rFonts w:ascii="Consolas" w:eastAsia="Times New Roman" w:hAnsi="Consolas" w:cs="Times New Roman"/>
+          <w:color w:val="000000"/>
+          <w:sz w:val="21"/>
+          <w:szCs w:val="21"/>
+        </w:rPr>
+        <w:t>, isFraud </w:t>
+      </w:r>
+      <w:r>
+        <w:rPr>
+          <w:rFonts w:ascii="Consolas" w:eastAsia="Times New Roman" w:hAnsi="Consolas" w:cs="Times New Roman"/>
+          <w:color w:val="0000FF"/>
+          <w:sz w:val="21"/>
+          <w:szCs w:val="21"/>
+        </w:rPr>
+        <w:t>INT</w:t>
+      </w:r>
+      <w:r>
+        <w:rPr>
+          <w:rFonts w:ascii="Consolas" w:eastAsia="Times New Roman" w:hAnsi="Consolas" w:cs="Times New Roman"/>
+          <w:color w:val="000000"/>
+          <w:sz w:val="21"/>
+          <w:szCs w:val="21"/>
+        </w:rPr>
+        <w:t>, OFACviolation </w:t>
+      </w:r>
+      <w:r>
+        <w:rPr>
+          <w:rFonts w:ascii="Consolas" w:eastAsia="Times New Roman" w:hAnsi="Consolas" w:cs="Times New Roman"/>
+          <w:color w:val="0000FF"/>
+          <w:sz w:val="21"/>
+          <w:szCs w:val="21"/>
+        </w:rPr>
+        <w:t>INT</w:t>
+      </w:r>
+      <w:r>
+        <w:rPr>
+          <w:rFonts w:ascii="Consolas" w:eastAsia="Times New Roman" w:hAnsi="Consolas" w:cs="Times New Roman"/>
+          <w:color w:val="000000"/>
+          <w:sz w:val="21"/>
+          <w:szCs w:val="21"/>
+        </w:rPr>
+        <w:t>, </w:t>
+      </w:r>
+      <w:r>
+        <w:rPr>
+          <w:rFonts w:ascii="Consolas" w:eastAsia="Times New Roman" w:hAnsi="Consolas" w:cs="Times New Roman"/>
+          <w:color w:val="0000FF"/>
+          <w:sz w:val="21"/>
+          <w:szCs w:val="21"/>
+        </w:rPr>
+        <w:t>State</w:t>
+      </w:r>
+      <w:r>
+        <w:rPr>
+          <w:rFonts w:ascii="Consolas" w:eastAsia="Times New Roman" w:hAnsi="Consolas" w:cs="Times New Roman"/>
+          <w:color w:val="000000"/>
+          <w:sz w:val="21"/>
+          <w:szCs w:val="21"/>
+        </w:rPr>
+        <w:t> </w:t>
+      </w:r>
+      <w:proofErr w:type="gramStart"/>
+      <w:r>
+        <w:rPr>
+          <w:rFonts w:ascii="Consolas" w:eastAsia="Times New Roman" w:hAnsi="Consolas" w:cs="Times New Roman"/>
+          <w:color w:val="0000FF"/>
+          <w:sz w:val="21"/>
+          <w:szCs w:val="21"/>
+        </w:rPr>
+        <w:t>VARCHAR</w:t>
+      </w:r>
+      <w:r>
+        <w:rPr>
+          <w:rFonts w:ascii="Consolas" w:eastAsia="Times New Roman" w:hAnsi="Consolas" w:cs="Times New Roman"/>
+          <w:color w:val="000000"/>
+          <w:sz w:val="21"/>
+          <w:szCs w:val="21"/>
+        </w:rPr>
+        <w:t>(</w:t>
+      </w:r>
+      <w:proofErr w:type="gramEnd"/>
+      <w:r>
+        <w:rPr>
+          <w:rFonts w:ascii="Consolas" w:eastAsia="Times New Roman" w:hAnsi="Consolas" w:cs="Times New Roman"/>
+          <w:color w:val="098658"/>
+          <w:sz w:val="21"/>
+          <w:szCs w:val="21"/>
+        </w:rPr>
+        <w:t>200</w:t>
+      </w:r>
+      <w:r>
+        <w:rPr>
+          <w:rFonts w:ascii="Consolas" w:eastAsia="Times New Roman" w:hAnsi="Consolas" w:cs="Times New Roman"/>
+          <w:color w:val="000000"/>
+          <w:sz w:val="21"/>
+          <w:szCs w:val="21"/>
+        </w:rPr>
+        <w:t>), TransactionType </w:t>
+      </w:r>
+      <w:r>
+        <w:rPr>
+          <w:rFonts w:ascii="Consolas" w:eastAsia="Times New Roman" w:hAnsi="Consolas" w:cs="Times New Roman"/>
+          <w:color w:val="0000FF"/>
+          <w:sz w:val="21"/>
+          <w:szCs w:val="21"/>
+        </w:rPr>
+        <w:t>VARCHAR</w:t>
+      </w:r>
+      <w:r>
+        <w:rPr>
+          <w:rFonts w:ascii="Consolas" w:eastAsia="Times New Roman" w:hAnsi="Consolas" w:cs="Times New Roman"/>
+          <w:color w:val="000000"/>
+          <w:sz w:val="21"/>
+          <w:szCs w:val="21"/>
+        </w:rPr>
+        <w:t>(</w:t>
+      </w:r>
+      <w:r>
+        <w:rPr>
+          <w:rFonts w:ascii="Consolas" w:eastAsia="Times New Roman" w:hAnsi="Consolas" w:cs="Times New Roman"/>
+          <w:color w:val="098658"/>
+          <w:sz w:val="21"/>
+          <w:szCs w:val="21"/>
+        </w:rPr>
+        <w:t>200</w:t>
+      </w:r>
+      <w:r>
+        <w:rPr>
+          <w:rFonts w:ascii="Consolas" w:eastAsia="Times New Roman" w:hAnsi="Consolas" w:cs="Times New Roman"/>
+          <w:color w:val="000000"/>
+          <w:sz w:val="21"/>
+          <w:szCs w:val="21"/>
+        </w:rPr>
+        <w:t>), </w:t>
+      </w:r>
+      <w:r>
+        <w:rPr>
+          <w:rFonts w:ascii="Consolas" w:eastAsia="Times New Roman" w:hAnsi="Consolas" w:cs="Times New Roman"/>
+          <w:color w:val="0000FF"/>
+          <w:sz w:val="21"/>
+          <w:szCs w:val="21"/>
+        </w:rPr>
+        <w:t>date</w:t>
+      </w:r>
+      <w:r>
+        <w:rPr>
+          <w:rFonts w:ascii="Consolas" w:eastAsia="Times New Roman" w:hAnsi="Consolas" w:cs="Times New Roman"/>
+          <w:color w:val="000000"/>
+          <w:sz w:val="21"/>
+          <w:szCs w:val="21"/>
+        </w:rPr>
+        <w:t> </w:t>
+      </w:r>
+      <w:r>
+        <w:rPr>
+          <w:rFonts w:ascii="Consolas" w:eastAsia="Times New Roman" w:hAnsi="Consolas" w:cs="Times New Roman"/>
+          <w:color w:val="0000FF"/>
+          <w:sz w:val="21"/>
+          <w:szCs w:val="21"/>
+        </w:rPr>
+        <w:t>VARCHAR</w:t>
+      </w:r>
+      <w:r>
+        <w:rPr>
+          <w:rFonts w:ascii="Consolas" w:eastAsia="Times New Roman" w:hAnsi="Consolas" w:cs="Times New Roman"/>
+          <w:color w:val="000000"/>
+          <w:sz w:val="21"/>
+          <w:szCs w:val="21"/>
+        </w:rPr>
+        <w:t>(</w:t>
+      </w:r>
+      <w:r>
+        <w:rPr>
+          <w:rFonts w:ascii="Consolas" w:eastAsia="Times New Roman" w:hAnsi="Consolas" w:cs="Times New Roman"/>
+          <w:color w:val="098658"/>
+          <w:sz w:val="21"/>
+          <w:szCs w:val="21"/>
+        </w:rPr>
+        <w:t>200</w:t>
+      </w:r>
+      <w:r>
+        <w:rPr>
+          <w:rFonts w:ascii="Consolas" w:eastAsia="Times New Roman" w:hAnsi="Consolas" w:cs="Times New Roman"/>
+          <w:color w:val="000000"/>
+          <w:sz w:val="21"/>
+          <w:szCs w:val="21"/>
+        </w:rPr>
+        <w:t>), time </w:t>
+      </w:r>
+      <w:r>
+        <w:rPr>
+          <w:rFonts w:ascii="Consolas" w:eastAsia="Times New Roman" w:hAnsi="Consolas" w:cs="Times New Roman"/>
+          <w:color w:val="0000FF"/>
+          <w:sz w:val="21"/>
+          <w:szCs w:val="21"/>
+        </w:rPr>
+        <w:t>VARCHAR</w:t>
+      </w:r>
+      <w:r>
+        <w:rPr>
+          <w:rFonts w:ascii="Consolas" w:eastAsia="Times New Roman" w:hAnsi="Consolas" w:cs="Times New Roman"/>
+          <w:color w:val="000000"/>
+          <w:sz w:val="21"/>
+          <w:szCs w:val="21"/>
+        </w:rPr>
+        <w:t>(</w:t>
+      </w:r>
+      <w:r>
+        <w:rPr>
+          <w:rFonts w:ascii="Consolas" w:eastAsia="Times New Roman" w:hAnsi="Consolas" w:cs="Times New Roman"/>
+          <w:color w:val="098658"/>
+          <w:sz w:val="21"/>
+          <w:szCs w:val="21"/>
+        </w:rPr>
+        <w:t>200</w:t>
+      </w:r>
+      <w:r>
+        <w:rPr>
+          <w:rFonts w:ascii="Consolas" w:eastAsia="Times New Roman" w:hAnsi="Consolas" w:cs="Times New Roman"/>
+          <w:color w:val="000000"/>
+          <w:sz w:val="21"/>
+          <w:szCs w:val="21"/>
+        </w:rPr>
+        <w:t>) ) </w:t>
+      </w:r>
+      <w:r>
+        <w:rPr>
+          <w:rFonts w:ascii="Consolas" w:eastAsia="Times New Roman" w:hAnsi="Consolas" w:cs="Times New Roman"/>
+          <w:color w:val="0000FF"/>
+          <w:sz w:val="21"/>
+          <w:szCs w:val="21"/>
+        </w:rPr>
+        <w:t>as</w:t>
+      </w:r>
+      <w:r>
+        <w:rPr>
+          <w:rFonts w:ascii="Consolas" w:eastAsia="Times New Roman" w:hAnsi="Consolas" w:cs="Times New Roman"/>
+          <w:color w:val="000000"/>
+          <w:sz w:val="21"/>
+          <w:szCs w:val="21"/>
+        </w:rPr>
+        <w:t> </w:t>
+      </w:r>
+      <w:r>
+        <w:rPr>
+          <w:rFonts w:ascii="Consolas" w:eastAsia="Times New Roman" w:hAnsi="Consolas" w:cs="Times New Roman"/>
+          <w:color w:val="0000FF"/>
+          <w:sz w:val="21"/>
+          <w:szCs w:val="21"/>
+        </w:rPr>
+        <w:t>rows</w:t>
+      </w:r>
+      <w:r>
+        <w:rPr>
+          <w:rFonts w:ascii="Consolas" w:eastAsia="Times New Roman" w:hAnsi="Consolas" w:cs="Times New Roman"/>
+          <w:color w:val="000000"/>
+          <w:sz w:val="21"/>
+          <w:szCs w:val="21"/>
+        </w:rPr>
+        <w:t> </w:t>
+      </w:r>
+    </w:p>
+    <w:p>
+      <w:pPr>
+        <w:pStyle w:val="ListParagraph"/>
+        <w:shd w:val="clear" w:color="auto" w:fill="FFFFFE"/>
+        <w:spacing w:after="0" w:line="285" w:lineRule="atLeast"/>
+        <w:ind w:left="1080"/>
+        <w:rPr>
+          <w:rFonts w:ascii="Consolas" w:eastAsia="Times New Roman" w:hAnsi="Consolas" w:cs="Times New Roman"/>
+          <w:color w:val="000000"/>
+          <w:sz w:val="21"/>
+          <w:szCs w:val="21"/>
+        </w:rPr>
+      </w:pPr>
+    </w:p>
+    <w:p>
+      <w:pPr>
+        <w:pStyle w:val="ListParagraph"/>
+        <w:shd w:val="clear" w:color="auto" w:fill="FFFFFE"/>
+        <w:spacing w:after="0" w:line="285" w:lineRule="atLeast"/>
+        <w:ind w:left="1080"/>
+        <w:rPr>
+          <w:rFonts w:ascii="Consolas" w:eastAsia="Times New Roman" w:hAnsi="Consolas" w:cs="Times New Roman"/>
+          <w:color w:val="000000"/>
+          <w:sz w:val="21"/>
+          <w:szCs w:val="21"/>
+        </w:rPr>
+      </w:pPr>
+      <w:r>
+        <w:rPr>
+          <w:rFonts w:ascii="Consolas" w:eastAsia="Times New Roman" w:hAnsi="Consolas" w:cs="Times New Roman"/>
+          <w:color w:val="000000"/>
+          <w:sz w:val="21"/>
+          <w:szCs w:val="21"/>
+        </w:rPr>
+        <w:t xml:space="preserve">Copy your primary key </w:t>
+      </w:r>
+    </w:p>
+    <w:p>
+      <w:pPr>
+        <w:pStyle w:val="ListParagraph"/>
+        <w:shd w:val="clear" w:color="auto" w:fill="FFFFFE"/>
+        <w:spacing w:after="240" w:line="285" w:lineRule="atLeast"/>
+        <w:ind w:left="1080"/>
+        <w:rPr>
+          <w:rFonts w:ascii="Consolas" w:eastAsia="Times New Roman" w:hAnsi="Consolas" w:cs="Times New Roman"/>
+          <w:color w:val="000000"/>
+          <w:sz w:val="21"/>
+          <w:szCs w:val="21"/>
+        </w:rPr>
+      </w:pPr>
+    </w:p>
+    <w:p>
+      <w:pPr>
+        <w:tabs>
+          <w:tab w:val="left" w:pos="8393"/>
+        </w:tabs>
+        <w:jc w:val="both"/>
+        <w:rPr>
+          <w:rFonts w:cstheme="minorHAnsi"/>
+          <w:sz w:val="24"/>
+          <w:szCs w:val="24"/>
+        </w:rPr>
+      </w:pPr>
+      <w:r>
+        <w:rPr>
+          <w:rFonts w:cstheme="minorHAnsi"/>
+          <w:sz w:val="24"/>
+          <w:szCs w:val="24"/>
+        </w:rPr>
+        <w:lastRenderedPageBreak/>
+        <w:drawing>
+          <wp:inline distT="0" distB="0" distL="0" distR="0" wp14:anchorId="06036679" wp14:editId="4B7EF1F8">
+            <wp:extent cx="2476846" cy="7230484"/>
+            <wp:effectExtent l="0" t="0" r="0" b="0"/>
+            <wp:docPr id="29" name="Picture 29" descr="A screenshot of a computer&#10;&#10;Description automatically generated with medium confidence"/>
+            <wp:cNvGraphicFramePr>
+              <a:graphicFrameLocks xmlns:a="http://schemas.openxmlformats.org/drawingml/2006/main" noChangeAspect="1"/>
+            </wp:cNvGraphicFramePr>
+            <a:graphic xmlns:a="http://schemas.openxmlformats.org/drawingml/2006/main">
+              <a:graphicData uri="http://schemas.openxmlformats.org/drawingml/2006/picture">
+                <pic:pic xmlns:pic="http://schemas.openxmlformats.org/drawingml/2006/picture">
+                  <pic:nvPicPr>
+                    <pic:cNvPr id="29" name="Picture 29" descr="A screenshot of a computer&#10;&#10;Description automatically generated with medium confidence"/>
+                    <pic:cNvPicPr/>
+                  </pic:nvPicPr>
+                  <pic:blipFill>
+                    <a:blip r:embed="rId33"/>
+                    <a:stretch>
+                      <a:fillRect/>
+                    </a:stretch>
+                  </pic:blipFill>
+                  <pic:spPr>
+                    <a:xfrm>
+                      <a:off x="0" y="0"/>
+                      <a:ext cx="2476846" cy="7230484"/>
+                    </a:xfrm>
+                    <a:prstGeom prst="rect">
+                      <a:avLst/>
+                    </a:prstGeom>
+                  </pic:spPr>
+                </pic:pic>
+              </a:graphicData>
+            </a:graphic>
+          </wp:inline>
+        </w:drawing>
+      </w:r>
+    </w:p>
+    <w:p>
+      <w:pPr>
+        <w:tabs>
+          <w:tab w:val="left" w:pos="8393"/>
+        </w:tabs>
+        <w:jc w:val="both"/>
+        <w:rPr>
+          <w:rFonts w:cstheme="minorHAnsi"/>
+          <w:sz w:val="24"/>
+          <w:szCs w:val="24"/>
+        </w:rPr>
+      </w:pPr>
+    </w:p>
+    <w:p>
+      <w:pPr>
+        <w:tabs>
+          <w:tab w:val="left" w:pos="8393"/>
+        </w:tabs>
+        <w:jc w:val="both"/>
+        <w:rPr>
+          <w:rFonts w:cstheme="minorHAnsi"/>
+          <w:sz w:val="24"/>
+          <w:szCs w:val="24"/>
+        </w:rPr>
+      </w:pPr>
+    </w:p>
+    <w:p>
+      <w:pPr>
+        <w:tabs>
+          <w:tab w:val="left" w:pos="8393"/>
+        </w:tabs>
+        <w:jc w:val="both"/>
+        <w:rPr>
+          <w:rFonts w:cstheme="minorHAnsi"/>
+          <w:sz w:val="24"/>
+          <w:szCs w:val="24"/>
+        </w:rPr>
+      </w:pPr>
+    </w:p>
+    <w:p>
+      <w:pPr>
+        <w:pStyle w:val="ListParagraph"/>
+        <w:numPr>
+          <w:ilvl w:val="0"/>
+          <w:numId w:val="7"/>
+        </w:numPr>
+        <w:tabs>
+          <w:tab w:val="left" w:pos="8393"/>
+        </w:tabs>
+        <w:jc w:val="both"/>
+        <w:rPr>
+          <w:rFonts w:cstheme="minorHAnsi"/>
+          <w:sz w:val="24"/>
+          <w:szCs w:val="24"/>
+        </w:rPr>
+      </w:pPr>
+      <w:r>
+        <w:rPr>
+          <w:rFonts w:cstheme="minorHAnsi"/>
+          <w:sz w:val="24"/>
+          <w:szCs w:val="24"/>
+        </w:rPr>
+        <w:lastRenderedPageBreak/>
+        <w:t>Execute the script and then refresh the view and the create view should appear</w:t>
+      </w:r>
+    </w:p>
+    <w:p>
+      <w:pPr>
+        <w:tabs>
+          <w:tab w:val="left" w:pos="8393"/>
+        </w:tabs>
+        <w:jc w:val="both"/>
+        <w:rPr>
+          <w:rFonts w:cstheme="minorHAnsi"/>
+          <w:sz w:val="24"/>
+          <w:szCs w:val="24"/>
+        </w:rPr>
+      </w:pPr>
+      <w:r>
+        <w:rPr>
+          <w:rFonts w:cstheme="minorHAnsi"/>
+          <w:sz w:val="24"/>
+          <w:szCs w:val="24"/>
+        </w:rPr>
+        <w:drawing>
+          <wp:inline distT="0" distB="0" distL="0" distR="0" wp14:anchorId="7AC879DB" wp14:editId="28CF9EE1">
+            <wp:extent cx="5943600" cy="4967605"/>
+            <wp:effectExtent l="0" t="0" r="0" b="4445"/>
+            <wp:docPr id="25" name="Picture 25" descr="Graphical user interface, text, application&#10;&#10;Description automatically generated"/>
+            <wp:cNvGraphicFramePr>
+              <a:graphicFrameLocks xmlns:a="http://schemas.openxmlformats.org/drawingml/2006/main" noChangeAspect="1"/>
+            </wp:cNvGraphicFramePr>
+            <a:graphic xmlns:a="http://schemas.openxmlformats.org/drawingml/2006/main">
+              <a:graphicData uri="http://schemas.openxmlformats.org/drawingml/2006/picture">
+                <pic:pic xmlns:pic="http://schemas.openxmlformats.org/drawingml/2006/picture">
+                  <pic:nvPicPr>
+                    <pic:cNvPr id="25" name="Picture 25" descr="Graphical user interface, text, application&#10;&#10;Description automatically generated"/>
+                    <pic:cNvPicPr/>
+                  </pic:nvPicPr>
+                  <pic:blipFill>
+                    <a:blip r:embed="rId34"/>
+                    <a:stretch>
+                      <a:fillRect/>
+                    </a:stretch>
+                  </pic:blipFill>
+                  <pic:spPr>
+                    <a:xfrm>
+                      <a:off x="0" y="0"/>
+                      <a:ext cx="5943600" cy="4967605"/>
+                    </a:xfrm>
+                    <a:prstGeom prst="rect">
+                      <a:avLst/>
+                    </a:prstGeom>
+                  </pic:spPr>
+                </pic:pic>
+              </a:graphicData>
+            </a:graphic>
+          </wp:inline>
+        </w:drawing>
+      </w:r>
+    </w:p>
+    <w:p>
+      <w:pPr>
+        <w:tabs>
+          <w:tab w:val="left" w:pos="8393"/>
+        </w:tabs>
+        <w:jc w:val="both"/>
+        <w:rPr>
+          <w:rFonts w:cstheme="minorHAnsi"/>
+          <w:sz w:val="24"/>
+          <w:szCs w:val="24"/>
+        </w:rPr>
+      </w:pPr>
+    </w:p>
+    <w:p>
+      <w:pPr>
+        <w:pStyle w:val="ListParagraph"/>
+        <w:numPr>
+          <w:ilvl w:val="0"/>
+          <w:numId w:val="7"/>
+        </w:numPr>
+        <w:tabs>
+          <w:tab w:val="left" w:pos="8393"/>
+        </w:tabs>
+        <w:jc w:val="both"/>
+        <w:rPr>
+          <w:rFonts w:cstheme="minorHAnsi"/>
+          <w:sz w:val="24"/>
+          <w:szCs w:val="24"/>
+        </w:rPr>
+      </w:pPr>
+      <w:r>
+        <w:rPr>
+          <w:rFonts w:cstheme="minorHAnsi"/>
+          <w:sz w:val="24"/>
+          <w:szCs w:val="24"/>
+        </w:rPr>
+        <w:t xml:space="preserve">On the view select new </w:t>
+      </w:r>
+      <w:proofErr w:type="spellStart"/>
+      <w:r>
+        <w:rPr>
+          <w:rFonts w:cstheme="minorHAnsi"/>
+          <w:sz w:val="24"/>
+          <w:szCs w:val="24"/>
+        </w:rPr>
+        <w:t>sql</w:t>
+      </w:r>
+      <w:proofErr w:type="spellEnd"/>
+      <w:r>
+        <w:rPr>
+          <w:rFonts w:cstheme="minorHAnsi"/>
+          <w:sz w:val="24"/>
+          <w:szCs w:val="24"/>
+        </w:rPr>
+        <w:t xml:space="preserve"> script Select top 100 rows </w:t>
+      </w:r>
+    </w:p>
+    <w:p>
+      <w:pPr>
+        <w:pStyle w:val="ListParagraph"/>
+        <w:numPr>
+          <w:ilvl w:val="0"/>
+          <w:numId w:val="7"/>
+        </w:numPr>
+        <w:tabs>
+          <w:tab w:val="left" w:pos="8393"/>
+        </w:tabs>
+        <w:jc w:val="both"/>
+        <w:rPr>
+          <w:rFonts w:cstheme="minorHAnsi"/>
+          <w:sz w:val="24"/>
+          <w:szCs w:val="24"/>
+        </w:rPr>
+      </w:pPr>
+      <w:r>
+        <w:rPr>
+          <w:rFonts w:cstheme="minorHAnsi"/>
+          <w:sz w:val="24"/>
+          <w:szCs w:val="24"/>
+        </w:rPr>
+        <w:lastRenderedPageBreak/>
+        <w:drawing>
+          <wp:inline distT="0" distB="0" distL="0" distR="0" wp14:anchorId="5D906A61" wp14:editId="57D0D1E5">
+            <wp:extent cx="5943600" cy="3968115"/>
+            <wp:effectExtent l="0" t="0" r="0" b="0"/>
+            <wp:docPr id="30" name="Picture 30" descr="Graphical user interface, text, application&#10;&#10;Description automatically generated"/>
+            <wp:cNvGraphicFramePr>
+              <a:graphicFrameLocks xmlns:a="http://schemas.openxmlformats.org/drawingml/2006/main" noChangeAspect="1"/>
+            </wp:cNvGraphicFramePr>
+            <a:graphic xmlns:a="http://schemas.openxmlformats.org/drawingml/2006/main">
+              <a:graphicData uri="http://schemas.openxmlformats.org/drawingml/2006/picture">
+                <pic:pic xmlns:pic="http://schemas.openxmlformats.org/drawingml/2006/picture">
+                  <pic:nvPicPr>
+                    <pic:cNvPr id="30" name="Picture 30" descr="Graphical user interface, text, application&#10;&#10;Description automatically generated"/>
+                    <pic:cNvPicPr/>
+                  </pic:nvPicPr>
+                  <pic:blipFill>
+                    <a:blip r:embed="rId35"/>
+                    <a:stretch>
+                      <a:fillRect/>
+                    </a:stretch>
+                  </pic:blipFill>
+                  <pic:spPr>
+                    <a:xfrm>
+                      <a:off x="0" y="0"/>
+                      <a:ext cx="5943600" cy="3968115"/>
+                    </a:xfrm>
+                    <a:prstGeom prst="rect">
+                      <a:avLst/>
+                    </a:prstGeom>
+                  </pic:spPr>
+                </pic:pic>
+              </a:graphicData>
+            </a:graphic>
+          </wp:inline>
+        </w:drawing>
+      </w:r>
+    </w:p>
+    <w:p>
+      <w:pPr>
+        <w:pStyle w:val="ListParagraph"/>
+        <w:tabs>
+          <w:tab w:val="left" w:pos="8393"/>
+        </w:tabs>
+        <w:ind w:left="1080"/>
+        <w:jc w:val="both"/>
+        <w:rPr>
+          <w:rFonts w:cstheme="minorHAnsi"/>
+          <w:sz w:val="24"/>
+          <w:szCs w:val="24"/>
+        </w:rPr>
+      </w:pPr>
+      <w:r>
+        <w:rPr>
+          <w:rFonts w:cstheme="minorHAnsi"/>
+          <w:sz w:val="24"/>
+          <w:szCs w:val="24"/>
+        </w:rPr>
+        <w:t xml:space="preserve">Observe the content from Cosmos Db, you can also chart this data </w:t>
+      </w:r>
+    </w:p>
+    <w:p>
+      <w:pPr>
+        <w:pStyle w:val="ListParagraph"/>
+        <w:tabs>
+          <w:tab w:val="left" w:pos="8393"/>
+        </w:tabs>
+        <w:ind w:left="1080"/>
+        <w:jc w:val="both"/>
+        <w:rPr>
+          <w:rFonts w:cstheme="minorHAnsi"/>
+          <w:sz w:val="24"/>
+          <w:szCs w:val="24"/>
+        </w:rPr>
+      </w:pPr>
+    </w:p>
+    <w:p>
+      <w:pPr>
+        <w:pStyle w:val="ListParagraph"/>
+        <w:tabs>
+          <w:tab w:val="left" w:pos="8393"/>
+        </w:tabs>
+        <w:ind w:left="1080"/>
+        <w:jc w:val="both"/>
+        <w:rPr>
+          <w:rFonts w:cstheme="minorHAnsi"/>
+          <w:sz w:val="24"/>
+          <w:szCs w:val="24"/>
+        </w:rPr>
+      </w:pPr>
+      <w:r>
+        <w:rPr>
+          <w:rFonts w:cstheme="minorHAnsi"/>
+          <w:sz w:val="24"/>
+          <w:szCs w:val="24"/>
+        </w:rPr>
+        <w:lastRenderedPageBreak/>
+        <w:drawing>
+          <wp:inline distT="0" distB="0" distL="0" distR="0" wp14:anchorId="5D60B191" wp14:editId="558B2C81">
+            <wp:extent cx="5943600" cy="4149725"/>
+            <wp:effectExtent l="0" t="0" r="0" b="3175"/>
+            <wp:docPr id="31" name="Picture 31" descr="Graphical user interface, table&#10;&#10;Description automatically generated"/>
+            <wp:cNvGraphicFramePr>
+              <a:graphicFrameLocks xmlns:a="http://schemas.openxmlformats.org/drawingml/2006/main" noChangeAspect="1"/>
+            </wp:cNvGraphicFramePr>
+            <a:graphic xmlns:a="http://schemas.openxmlformats.org/drawingml/2006/main">
+              <a:graphicData uri="http://schemas.openxmlformats.org/drawingml/2006/picture">
+                <pic:pic xmlns:pic="http://schemas.openxmlformats.org/drawingml/2006/picture">
+                  <pic:nvPicPr>
+                    <pic:cNvPr id="31" name="Picture 31" descr="Graphical user interface, table&#10;&#10;Description automatically generated"/>
+                    <pic:cNvPicPr/>
+                  </pic:nvPicPr>
+                  <pic:blipFill>
+                    <a:blip r:embed="rId36"/>
+                    <a:stretch>
+                      <a:fillRect/>
+                    </a:stretch>
+                  </pic:blipFill>
+                  <pic:spPr>
+                    <a:xfrm>
+                      <a:off x="0" y="0"/>
+                      <a:ext cx="5943600" cy="4149725"/>
+                    </a:xfrm>
+                    <a:prstGeom prst="rect">
+                      <a:avLst/>
+                    </a:prstGeom>
+                  </pic:spPr>
+                </pic:pic>
+              </a:graphicData>
+            </a:graphic>
+          </wp:inline>
+        </w:drawing>
+      </w:r>
+    </w:p>
+    <w:p>
+      <w:pPr>
+        <w:pStyle w:val="ListParagraph"/>
+        <w:tabs>
+          <w:tab w:val="left" w:pos="8393"/>
+        </w:tabs>
+        <w:ind w:left="1080"/>
+        <w:jc w:val="both"/>
+        <w:rPr>
+          <w:rFonts w:cstheme="minorHAnsi"/>
+          <w:sz w:val="24"/>
+          <w:szCs w:val="24"/>
+        </w:rPr>
+      </w:pPr>
+    </w:p>
+    <w:p>
+      <w:pPr>
+        <w:pStyle w:val="ListParagraph"/>
+        <w:tabs>
+          <w:tab w:val="left" w:pos="8393"/>
+        </w:tabs>
+        <w:ind w:left="1080"/>
+        <w:jc w:val="both"/>
+        <w:rPr>
+          <w:rFonts w:cstheme="minorHAnsi"/>
+          <w:sz w:val="24"/>
+          <w:szCs w:val="24"/>
+        </w:rPr>
+      </w:pPr>
+      <w:r>
+        <w:rPr>
+          <w:rFonts w:cstheme="minorHAnsi"/>
+          <w:sz w:val="24"/>
+          <w:szCs w:val="24"/>
+        </w:rPr>
+        <w:drawing>
+          <wp:inline distT="0" distB="0" distL="0" distR="0" wp14:anchorId="52C6009C" wp14:editId="1634045D">
+            <wp:extent cx="5943600" cy="1879600"/>
+            <wp:effectExtent l="0" t="0" r="0" b="6350"/>
+            <wp:docPr id="32" name="Picture 32" descr="Chart, line chart&#10;&#10;Description automatically generated"/>
+            <wp:cNvGraphicFramePr>
+              <a:graphicFrameLocks xmlns:a="http://schemas.openxmlformats.org/drawingml/2006/main" noChangeAspect="1"/>
+            </wp:cNvGraphicFramePr>
+            <a:graphic xmlns:a="http://schemas.openxmlformats.org/drawingml/2006/main">
+              <a:graphicData uri="http://schemas.openxmlformats.org/drawingml/2006/picture">
+                <pic:pic xmlns:pic="http://schemas.openxmlformats.org/drawingml/2006/picture">
+                  <pic:nvPicPr>
+                    <pic:cNvPr id="32" name="Picture 32" descr="Chart, line chart&#10;&#10;Description automatically generated"/>
+                    <pic:cNvPicPr/>
+                  </pic:nvPicPr>
+                  <pic:blipFill>
+                    <a:blip r:embed="rId37"/>
+                    <a:stretch>
+                      <a:fillRect/>
+                    </a:stretch>
+                  </pic:blipFill>
+                  <pic:spPr>
+                    <a:xfrm>
+                      <a:off x="0" y="0"/>
+                      <a:ext cx="5943600" cy="1879600"/>
+                    </a:xfrm>
+                    <a:prstGeom prst="rect">
+                      <a:avLst/>
+                    </a:prstGeom>
+                  </pic:spPr>
+                </pic:pic>
+              </a:graphicData>
+            </a:graphic>
+          </wp:inline>
+        </w:drawing>
+      </w:r>
+    </w:p>
+    <w:p>
+      <w:pPr>
+        <w:pStyle w:val="ListParagraph"/>
+        <w:tabs>
+          <w:tab w:val="left" w:pos="8393"/>
+        </w:tabs>
+        <w:ind w:left="1080"/>
+        <w:jc w:val="both"/>
+        <w:rPr>
+          <w:rFonts w:cstheme="minorHAnsi"/>
+          <w:sz w:val="24"/>
+          <w:szCs w:val="24"/>
+        </w:rPr>
+      </w:pPr>
+    </w:p>
+    <w:p>
+      <w:pPr>
+        <w:pStyle w:val="ListParagraph"/>
+        <w:tabs>
+          <w:tab w:val="left" w:pos="8393"/>
+        </w:tabs>
+        <w:ind w:left="1080"/>
+        <w:jc w:val="both"/>
+        <w:rPr>
+          <w:rFonts w:cstheme="minorHAnsi"/>
+          <w:sz w:val="24"/>
+          <w:szCs w:val="24"/>
+        </w:rPr>
+      </w:pPr>
+    </w:p>
+    <w:p>
+      <w:pPr>
+        <w:pStyle w:val="ListParagraph"/>
+        <w:tabs>
+          <w:tab w:val="left" w:pos="8393"/>
+        </w:tabs>
+        <w:ind w:left="1080"/>
+        <w:jc w:val="both"/>
+        <w:rPr>
+          <w:rFonts w:cstheme="minorHAnsi"/>
+          <w:sz w:val="24"/>
+          <w:szCs w:val="24"/>
+        </w:rPr>
+      </w:pPr>
+    </w:p>
+    <w:p>
+      <w:pPr>
+        <w:pStyle w:val="ListParagraph"/>
+        <w:tabs>
+          <w:tab w:val="left" w:pos="8393"/>
+        </w:tabs>
+        <w:ind w:left="1080"/>
+        <w:jc w:val="both"/>
+        <w:rPr>
+          <w:rFonts w:cstheme="minorHAnsi"/>
+          <w:sz w:val="24"/>
+          <w:szCs w:val="24"/>
+        </w:rPr>
+      </w:pPr>
+    </w:p>
+    <w:p>
+      <w:pPr>
+        <w:pStyle w:val="ListParagraph"/>
+        <w:tabs>
+          <w:tab w:val="left" w:pos="8393"/>
+        </w:tabs>
+        <w:ind w:left="1080"/>
+        <w:jc w:val="both"/>
+        <w:rPr>
+          <w:rFonts w:cstheme="minorHAnsi"/>
+          <w:sz w:val="24"/>
+          <w:szCs w:val="24"/>
+        </w:rPr>
+      </w:pPr>
+    </w:p>
+    <w:p>
+      <w:pPr>
+        <w:pStyle w:val="ListParagraph"/>
+        <w:tabs>
+          <w:tab w:val="left" w:pos="8393"/>
+        </w:tabs>
+        <w:ind w:left="1080"/>
+        <w:jc w:val="both"/>
+        <w:rPr>
+          <w:rFonts w:cstheme="minorHAnsi"/>
+          <w:sz w:val="24"/>
+          <w:szCs w:val="24"/>
+        </w:rPr>
+      </w:pPr>
+    </w:p>
+    <w:p>
+      <w:pPr>
+        <w:pStyle w:val="ListParagraph"/>
+        <w:tabs>
+          <w:tab w:val="left" w:pos="8393"/>
+        </w:tabs>
+        <w:ind w:left="1080"/>
+        <w:jc w:val="both"/>
+        <w:rPr>
+          <w:rFonts w:cstheme="minorHAnsi"/>
+          <w:sz w:val="24"/>
+          <w:szCs w:val="24"/>
+        </w:rPr>
+      </w:pPr>
+    </w:p>
+    <w:p>
+      <w:pPr>
+        <w:pStyle w:val="Heading1"/>
+        <w:shd w:val="clear" w:color="auto" w:fill="FFFFFF"/>
+        <w:spacing w:before="360" w:beforeAutospacing="0" w:after="240" w:afterAutospacing="0"/>
+        <w:rPr>
+          <w:rFonts w:ascii="Segoe UI" w:hAnsi="Segoe UI" w:cs="Segoe UI"/>
+          <w:color w:val="24292E"/>
+        </w:rPr>
+      </w:pPr>
+      <w:r>
+        <w:rPr>
+          <w:rFonts w:ascii="Segoe UI" w:hAnsi="Segoe UI" w:cs="Segoe UI"/>
+          <w:color w:val="24292E"/>
+        </w:rPr>
+        <w:lastRenderedPageBreak/>
+        <w:t xml:space="preserve">Step 4 – </w:t>
+      </w:r>
+      <w:r>
+        <w:rPr>
+          <w:rFonts w:ascii="Segoe UI" w:hAnsi="Segoe UI" w:cs="Segoe UI"/>
+          <w:color w:val="24292E"/>
+        </w:rPr>
+        <w:t xml:space="preserve">Integrate with </w:t>
+      </w:r>
+      <w:proofErr w:type="spellStart"/>
+      <w:r>
+        <w:rPr>
+          <w:rFonts w:ascii="Segoe UI" w:hAnsi="Segoe UI" w:cs="Segoe UI"/>
+          <w:color w:val="24292E"/>
+        </w:rPr>
+        <w:t>powerBI</w:t>
+      </w:r>
+      <w:proofErr w:type="spellEnd"/>
+    </w:p>
+    <w:p>
+      <w:pPr>
+        <w:pStyle w:val="ListParagraph"/>
+        <w:tabs>
+          <w:tab w:val="left" w:pos="8393"/>
+        </w:tabs>
+        <w:ind w:left="1080"/>
+        <w:jc w:val="both"/>
+        <w:rPr>
+          <w:rFonts w:cstheme="minorHAnsi"/>
+          <w:sz w:val="24"/>
+          <w:szCs w:val="24"/>
+        </w:rPr>
+      </w:pPr>
+    </w:p>
+    <w:p>
+      <w:pPr>
+        <w:pStyle w:val="ListParagraph"/>
+        <w:tabs>
+          <w:tab w:val="left" w:pos="8393"/>
+        </w:tabs>
+        <w:ind w:left="1080"/>
+        <w:jc w:val="both"/>
+        <w:rPr>
+          <w:rFonts w:cstheme="minorHAnsi"/>
+          <w:sz w:val="24"/>
+          <w:szCs w:val="24"/>
+        </w:rPr>
+      </w:pPr>
+    </w:p>
+    <w:p>
+      <w:pPr>
+        <w:pStyle w:val="ListParagraph"/>
+        <w:tabs>
+          <w:tab w:val="left" w:pos="8393"/>
+        </w:tabs>
+        <w:ind w:left="1080"/>
+        <w:jc w:val="both"/>
+        <w:rPr>
+          <w:rFonts w:cstheme="minorHAnsi"/>
+          <w:sz w:val="24"/>
+          <w:szCs w:val="24"/>
+        </w:rPr>
+      </w:pPr>
+    </w:p>
+    <w:p>
+      <w:pPr>
+        <w:pStyle w:val="ListParagraph"/>
+        <w:tabs>
+          <w:tab w:val="left" w:pos="8393"/>
+        </w:tabs>
+        <w:ind w:left="1080"/>
         <w:jc w:val="both"/>
         <w:rPr>
           <w:rFonts w:cstheme="minorHAnsi"/>
@@ -3470,6 +5688,95 @@
     </w:lvl>
   </w:abstractNum>
   <w:abstractNum w:abstractNumId="3" w15:restartNumberingAfterBreak="0">
+    <w:nsid w:val="2E67592F"/>
+    <w:multiLevelType w:val="hybridMultilevel"/>
+    <w:tmpl w:val="B49EA892"/>
+    <w:lvl w:ilvl="0" w:tplc="853CE4A8">
+      <w:start w:val="1"/>
+      <w:numFmt w:val="lowerRoman"/>
+      <w:lvlText w:val="%1."/>
+      <w:lvlJc w:val="left"/>
+      <w:pPr>
+        <w:ind w:left="1080" w:hanging="720"/>
+      </w:pPr>
+      <w:rPr>
+        <w:rFonts w:hint="default"/>
+      </w:rPr>
+    </w:lvl>
+    <w:lvl w:ilvl="1" w:tplc="04090019" w:tentative="1">
+      <w:start w:val="1"/>
+      <w:numFmt w:val="lowerLetter"/>
+      <w:lvlText w:val="%2."/>
+      <w:lvlJc w:val="left"/>
+      <w:pPr>
+        <w:ind w:left="1440" w:hanging="360"/>
+      </w:pPr>
+    </w:lvl>
+    <w:lvl w:ilvl="2" w:tplc="0409001B" w:tentative="1">
+      <w:start w:val="1"/>
+      <w:numFmt w:val="lowerRoman"/>
+      <w:lvlText w:val="%3."/>
+      <w:lvlJc w:val="right"/>
+      <w:pPr>
+        <w:ind w:left="2160" w:hanging="180"/>
+      </w:pPr>
+    </w:lvl>
+    <w:lvl w:ilvl="3" w:tplc="0409000F" w:tentative="1">
+      <w:start w:val="1"/>
+      <w:numFmt w:val="decimal"/>
+      <w:lvlText w:val="%4."/>
+      <w:lvlJc w:val="left"/>
+      <w:pPr>
+        <w:ind w:left="2880" w:hanging="360"/>
+      </w:pPr>
+    </w:lvl>
+    <w:lvl w:ilvl="4" w:tplc="04090019" w:tentative="1">
+      <w:start w:val="1"/>
+      <w:numFmt w:val="lowerLetter"/>
+      <w:lvlText w:val="%5."/>
+      <w:lvlJc w:val="left"/>
+      <w:pPr>
+        <w:ind w:left="3600" w:hanging="360"/>
+      </w:pPr>
+    </w:lvl>
+    <w:lvl w:ilvl="5" w:tplc="0409001B" w:tentative="1">
+      <w:start w:val="1"/>
+      <w:numFmt w:val="lowerRoman"/>
+      <w:lvlText w:val="%6."/>
+      <w:lvlJc w:val="right"/>
+      <w:pPr>
+        <w:ind w:left="4320" w:hanging="180"/>
+      </w:pPr>
+    </w:lvl>
+    <w:lvl w:ilvl="6" w:tplc="0409000F" w:tentative="1">
+      <w:start w:val="1"/>
+      <w:numFmt w:val="decimal"/>
+      <w:lvlText w:val="%7."/>
+      <w:lvlJc w:val="left"/>
+      <w:pPr>
+        <w:ind w:left="5040" w:hanging="360"/>
+      </w:pPr>
+    </w:lvl>
+    <w:lvl w:ilvl="7" w:tplc="04090019" w:tentative="1">
+      <w:start w:val="1"/>
+      <w:numFmt w:val="lowerLetter"/>
+      <w:lvlText w:val="%8."/>
+      <w:lvlJc w:val="left"/>
+      <w:pPr>
+        <w:ind w:left="5760" w:hanging="360"/>
+      </w:pPr>
+    </w:lvl>
+    <w:lvl w:ilvl="8" w:tplc="0409001B" w:tentative="1">
+      <w:start w:val="1"/>
+      <w:numFmt w:val="lowerRoman"/>
+      <w:lvlText w:val="%9."/>
+      <w:lvlJc w:val="right"/>
+      <w:pPr>
+        <w:ind w:left="6480" w:hanging="180"/>
+      </w:pPr>
+    </w:lvl>
+  </w:abstractNum>
+  <w:abstractNum w:abstractNumId="4" w15:restartNumberingAfterBreak="0">
     <w:nsid w:val="3572165E"/>
     <w:multiLevelType w:val="hybridMultilevel"/>
     <w:tmpl w:val="136C797C"/>
@@ -3558,7 +5865,7 @@
       </w:pPr>
     </w:lvl>
   </w:abstractNum>
-  <w:abstractNum w:abstractNumId="4" w15:restartNumberingAfterBreak="0">
+  <w:abstractNum w:abstractNumId="5" w15:restartNumberingAfterBreak="0">
     <w:nsid w:val="374B7F10"/>
     <w:multiLevelType w:val="multilevel"/>
     <w:tmpl w:val="A450422E"/>
@@ -3707,7 +6014,7 @@
       </w:rPr>
     </w:lvl>
   </w:abstractNum>
-  <w:abstractNum w:abstractNumId="5" w15:restartNumberingAfterBreak="0">
+  <w:abstractNum w:abstractNumId="6" w15:restartNumberingAfterBreak="0">
     <w:nsid w:val="3E213235"/>
     <w:multiLevelType w:val="hybridMultilevel"/>
     <w:tmpl w:val="CFA68FD8"/>
@@ -3827,16 +6134,19 @@
     <w:abstractNumId w:val="1"/>
   </w:num>
   <w:num w:numId="3">
+    <w:abstractNumId w:val="5"/>
+  </w:num>
+  <w:num w:numId="4">
     <w:abstractNumId w:val="4"/>
   </w:num>
-  <w:num w:numId="4">
-    <w:abstractNumId w:val="3"/>
-  </w:num>
   <w:num w:numId="5">
-    <w:abstractNumId w:val="5"/>
+    <w:abstractNumId w:val="6"/>
   </w:num>
   <w:num w:numId="6">
     <w:abstractNumId w:val="2"/>
+  </w:num>
+  <w:num w:numId="7">
+    <w:abstractNumId w:val="3"/>
   </w:num>
 </w:numbering>
 </file>

</xml_diff>